<commit_message>
debugged the Julia code for integration with ROS. debugged the initializeMpcProblem in CarMpc.jl. Will debug updateSolveMpcProblem.
</commit_message>
<xml_diff>
--- a/exp/ros_julia/Note for running Julia on ROS.docx
+++ b/exp/ros_julia/Note for running Julia on ROS.docx
@@ -54,15 +54,7 @@
         <w:t>Start Julia:</w:t>
       </w:r>
       <w:r>
-        <w:t xml:space="preserve"> /Applications/Julia-0.4.3.app/Contents/Resources/</w:t>
-      </w:r>
-      <w:proofErr w:type="spellStart"/>
-      <w:r>
-        <w:t>julia</w:t>
-      </w:r>
-      <w:proofErr w:type="spellEnd"/>
-      <w:r>
-        <w:t>/bin/</w:t>
+        <w:t xml:space="preserve"> /Applications/Julia-0.4.3.app/Contents/Resources/julia/bin/</w:t>
       </w:r>
       <w:r>
         <w:t>Julia (on Mac)</w:t>
@@ -77,53 +69,13 @@
         </w:numPr>
       </w:pPr>
       <w:r>
-        <w:t xml:space="preserve">Install packages that are used in script using </w:t>
-      </w:r>
-      <w:proofErr w:type="spellStart"/>
-      <w:r>
-        <w:t>Pkg.add</w:t>
-      </w:r>
-      <w:proofErr w:type="spellEnd"/>
-      <w:r>
-        <w:t>(“</w:t>
-      </w:r>
-      <w:proofErr w:type="spellStart"/>
-      <w:r>
-        <w:t>package_name</w:t>
-      </w:r>
-      <w:proofErr w:type="spellEnd"/>
-      <w:r>
-        <w:t>”) (</w:t>
-      </w:r>
-      <w:proofErr w:type="spellStart"/>
-      <w:r>
-        <w:t>JuMP</w:t>
-      </w:r>
-      <w:proofErr w:type="spellEnd"/>
-      <w:r>
-        <w:t xml:space="preserve">, </w:t>
-      </w:r>
-      <w:proofErr w:type="spellStart"/>
-      <w:r>
-        <w:t>RobotOS</w:t>
-      </w:r>
-      <w:proofErr w:type="spellEnd"/>
-      <w:r>
-        <w:t xml:space="preserve">, MAT, </w:t>
+        <w:t xml:space="preserve">Install packages that are used in script using Pkg.add(“package_name”) (JuMP, RobotOS, MAT, </w:t>
       </w:r>
       <w:r>
         <w:t>Interpolations</w:t>
       </w:r>
       <w:r>
-        <w:t xml:space="preserve">, </w:t>
-      </w:r>
-      <w:proofErr w:type="spellStart"/>
-      <w:r>
-        <w:t>Ipopt</w:t>
-      </w:r>
-      <w:proofErr w:type="spellEnd"/>
-      <w:r>
-        <w:t xml:space="preserve">, </w:t>
+        <w:t xml:space="preserve">, Ipopt, </w:t>
       </w:r>
       <w:r>
         <w:t>Polynomials</w:t>
@@ -141,23 +93,7 @@
         </w:numPr>
       </w:pPr>
       <w:r>
-        <w:t xml:space="preserve">It’s a good habit to test packages after installing them using </w:t>
-      </w:r>
-      <w:proofErr w:type="spellStart"/>
-      <w:r>
-        <w:t>Pkg.text</w:t>
-      </w:r>
-      <w:proofErr w:type="spellEnd"/>
-      <w:r>
-        <w:t>(“</w:t>
-      </w:r>
-      <w:proofErr w:type="spellStart"/>
-      <w:r>
-        <w:t>package_name</w:t>
-      </w:r>
-      <w:proofErr w:type="spellEnd"/>
-      <w:r>
-        <w:t>”)</w:t>
+        <w:t>It’s a good habit to test packages after installing them using Pkg.text(“package_name”)</w:t>
       </w:r>
     </w:p>
     <w:p>
@@ -169,15 +105,7 @@
         </w:numPr>
       </w:pPr>
       <w:r>
-        <w:t xml:space="preserve">Can use </w:t>
-      </w:r>
-      <w:proofErr w:type="spellStart"/>
-      <w:r>
-        <w:t>Pkg.update</w:t>
-      </w:r>
-      <w:proofErr w:type="spellEnd"/>
-      <w:r>
-        <w:t>() to update packages</w:t>
+        <w:t>Can use Pkg.update() to update packages</w:t>
       </w:r>
       <w:r>
         <w:t xml:space="preserve"> after installation</w:t>
@@ -207,29 +135,8 @@
         <w:t xml:space="preserve">Method 1 (when Julia is not started): </w:t>
       </w:r>
       <w:r>
-        <w:t>/Applications/Julia-0.4.3.app/Contents/Resources/</w:t>
-      </w:r>
-      <w:proofErr w:type="spellStart"/>
-      <w:r>
-        <w:t>julia</w:t>
-      </w:r>
-      <w:proofErr w:type="spellEnd"/>
-      <w:r>
-        <w:t>/bin/</w:t>
-      </w:r>
-      <w:proofErr w:type="spellStart"/>
-      <w:r>
-        <w:t>julia</w:t>
-      </w:r>
-      <w:proofErr w:type="spellEnd"/>
-      <w:r>
-        <w:t xml:space="preserve"> </w:t>
-      </w:r>
-      <w:proofErr w:type="spellStart"/>
-      <w:r>
-        <w:t>testController.jl</w:t>
-      </w:r>
-      <w:proofErr w:type="spellEnd"/>
+        <w:t>/Applications/Julia-0.4.3.app/Contents/Resources/julia/bin/julia testController.jl</w:t>
+      </w:r>
     </w:p>
     <w:p>
       <w:pPr>
@@ -242,21 +149,8 @@
       <w:r>
         <w:t xml:space="preserve">Method 2 (when Julia is on): </w:t>
       </w:r>
-      <w:proofErr w:type="gramStart"/>
-      <w:r>
-        <w:t>include(</w:t>
-      </w:r>
-      <w:proofErr w:type="gramEnd"/>
-      <w:r>
-        <w:t>"</w:t>
-      </w:r>
-      <w:proofErr w:type="spellStart"/>
-      <w:r>
-        <w:t>testController.jl</w:t>
-      </w:r>
-      <w:proofErr w:type="spellEnd"/>
-      <w:r>
-        <w:t>")</w:t>
+      <w:r>
+        <w:t>include("testController.jl")</w:t>
       </w:r>
     </w:p>
     <w:p>
@@ -269,23 +163,7 @@
         <w:pStyle w:val="ListParagraph"/>
       </w:pPr>
       <w:r>
-        <w:t>Note: after modifying a file, we need to run “</w:t>
-      </w:r>
-      <w:proofErr w:type="gramStart"/>
-      <w:r>
-        <w:t>workspace(</w:t>
-      </w:r>
-      <w:proofErr w:type="gramEnd"/>
-      <w:r>
-        <w:t xml:space="preserve">)” in </w:t>
-      </w:r>
-      <w:proofErr w:type="spellStart"/>
-      <w:r>
-        <w:t>julia</w:t>
-      </w:r>
-      <w:proofErr w:type="spellEnd"/>
-      <w:r>
-        <w:t xml:space="preserve"> terminal to clean previous workspace. Otherwise, new edits will not be used unless quitting and restarting Julia terminal.</w:t>
+        <w:t>Note: after modifying a file, we need to run “workspace()” in julia terminal to clean previous workspace. Otherwise, new edits will not be used unless quitting and restarting Julia terminal.</w:t>
       </w:r>
     </w:p>
     <w:p>
@@ -296,15 +174,7 @@
         </w:rPr>
       </w:pPr>
       <w:r>
-        <w:t xml:space="preserve">Install </w:t>
-      </w:r>
-      <w:proofErr w:type="spellStart"/>
-      <w:r>
-        <w:t>Jupyter</w:t>
-      </w:r>
-      <w:proofErr w:type="spellEnd"/>
-      <w:r>
-        <w:t xml:space="preserve"> sometime for better development environment</w:t>
+        <w:t>Install Jupyter sometime for better development environment</w:t>
       </w:r>
       <w:r>
         <w:t>.</w:t>
@@ -339,47 +209,10 @@
         <w:t xml:space="preserve"> , especially including </w:t>
       </w:r>
       <w:r>
-        <w:t>#!/</w:t>
-      </w:r>
-      <w:proofErr w:type="spellStart"/>
-      <w:r>
-        <w:t>usr</w:t>
-      </w:r>
-      <w:proofErr w:type="spellEnd"/>
-      <w:r>
-        <w:t>/bin/</w:t>
-      </w:r>
-      <w:proofErr w:type="spellStart"/>
-      <w:r>
-        <w:t>env</w:t>
-      </w:r>
-      <w:proofErr w:type="spellEnd"/>
-      <w:r>
-        <w:t xml:space="preserve"> </w:t>
-      </w:r>
-      <w:proofErr w:type="spellStart"/>
-      <w:r>
-        <w:t>julia</w:t>
-      </w:r>
-      <w:proofErr w:type="spellEnd"/>
-      <w:r>
-        <w:t xml:space="preserve"> in the file (e.g. </w:t>
-      </w:r>
-      <w:proofErr w:type="spellStart"/>
-      <w:r>
-        <w:t>example.jl</w:t>
-      </w:r>
-      <w:proofErr w:type="spellEnd"/>
-      <w:r>
-        <w:t xml:space="preserve">)that are used as </w:t>
-      </w:r>
-      <w:proofErr w:type="spellStart"/>
-      <w:r>
-        <w:t>rosrun</w:t>
-      </w:r>
-      <w:proofErr w:type="spellEnd"/>
-      <w:r>
-        <w:t xml:space="preserve"> file.</w:t>
+        <w:t>#!/usr/bin/env julia</w:t>
+      </w:r>
+      <w:r>
+        <w:t xml:space="preserve"> in the file (e.g. example.jl)that are used as rosrun file.</w:t>
       </w:r>
     </w:p>
     <w:p>
@@ -390,34 +223,11 @@
           <w:numId w:val="5"/>
         </w:numPr>
       </w:pPr>
-      <w:proofErr w:type="spellStart"/>
-      <w:r>
-        <w:t>chmod</w:t>
-      </w:r>
-      <w:proofErr w:type="spellEnd"/>
-      <w:r>
-        <w:t xml:space="preserve"> +x</w:t>
-      </w:r>
-      <w:r>
-        <w:t xml:space="preserve"> </w:t>
-      </w:r>
-      <w:proofErr w:type="spellStart"/>
-      <w:proofErr w:type="gramStart"/>
-      <w:r>
-        <w:t>example.jl</w:t>
-      </w:r>
-      <w:proofErr w:type="spellEnd"/>
-      <w:proofErr w:type="gramEnd"/>
-      <w:r>
-        <w:t xml:space="preserve">  (make the </w:t>
-      </w:r>
-      <w:proofErr w:type="spellStart"/>
-      <w:r>
-        <w:t>example.jl</w:t>
-      </w:r>
-      <w:proofErr w:type="spellEnd"/>
-      <w:r>
-        <w:t xml:space="preserve"> an executable)</w:t>
+      <w:r>
+        <w:t>chmod +x</w:t>
+      </w:r>
+      <w:r>
+        <w:t xml:space="preserve"> example.jl  (make the example.jl an executable)</w:t>
       </w:r>
     </w:p>
     <w:p>
@@ -429,25 +239,7 @@
         </w:numPr>
       </w:pPr>
       <w:r>
-        <w:t xml:space="preserve">if there are some modifications in </w:t>
-      </w:r>
-      <w:proofErr w:type="spellStart"/>
-      <w:proofErr w:type="gramStart"/>
-      <w:r>
-        <w:t>example.jl</w:t>
-      </w:r>
-      <w:proofErr w:type="spellEnd"/>
-      <w:proofErr w:type="gramEnd"/>
-      <w:r>
-        <w:t xml:space="preserve">, may need to </w:t>
-      </w:r>
-      <w:proofErr w:type="spellStart"/>
-      <w:r>
-        <w:t>catkin_make</w:t>
-      </w:r>
-      <w:proofErr w:type="spellEnd"/>
-      <w:r>
-        <w:t xml:space="preserve"> (not sure if this is a must, but highly recommended)</w:t>
+        <w:t>if there are some modifications in example.jl, may need to catkin_make (not sure if this is a must, but highly recommended)</w:t>
       </w:r>
     </w:p>
     <w:p>
@@ -470,29 +262,9 @@
           <w:numId w:val="5"/>
         </w:numPr>
       </w:pPr>
-      <w:proofErr w:type="spellStart"/>
-      <w:r>
-        <w:t>rosrun</w:t>
-      </w:r>
-      <w:proofErr w:type="spellEnd"/>
-      <w:r>
-        <w:t xml:space="preserve"> </w:t>
-      </w:r>
-      <w:proofErr w:type="spellStart"/>
-      <w:r>
-        <w:t>mpc_ros</w:t>
-      </w:r>
-      <w:proofErr w:type="spellEnd"/>
-      <w:r>
-        <w:t xml:space="preserve"> </w:t>
-      </w:r>
-      <w:proofErr w:type="spellStart"/>
-      <w:proofErr w:type="gramStart"/>
-      <w:r>
-        <w:t>example.jl</w:t>
-      </w:r>
-      <w:proofErr w:type="spellEnd"/>
-      <w:proofErr w:type="gramEnd"/>
+      <w:r>
+        <w:t>rosrun mpc_ros example.jl</w:t>
+      </w:r>
     </w:p>
     <w:p>
       <w:pPr>
@@ -503,39 +275,8 @@
         </w:numPr>
       </w:pPr>
       <w:r>
-        <w:t>(in /</w:t>
-      </w:r>
-      <w:proofErr w:type="spellStart"/>
-      <w:r>
-        <w:t>mpc_ros</w:t>
-      </w:r>
-      <w:proofErr w:type="spellEnd"/>
-      <w:r>
-        <w:t>/</w:t>
-      </w:r>
-      <w:proofErr w:type="spellStart"/>
-      <w:r>
-        <w:t>src</w:t>
-      </w:r>
-      <w:proofErr w:type="spellEnd"/>
-      <w:r>
-        <w:t xml:space="preserve">) </w:t>
-      </w:r>
-      <w:proofErr w:type="spellStart"/>
-      <w:r>
-        <w:t>julia</w:t>
-      </w:r>
-      <w:proofErr w:type="spellEnd"/>
-      <w:r>
-        <w:t xml:space="preserve"> </w:t>
-      </w:r>
-      <w:proofErr w:type="spellStart"/>
-      <w:proofErr w:type="gramStart"/>
-      <w:r>
-        <w:t>example.jl</w:t>
-      </w:r>
-      <w:proofErr w:type="spellEnd"/>
-      <w:proofErr w:type="gramEnd"/>
+        <w:t>(in /mpc_ros/src) julia example.jl</w:t>
+      </w:r>
     </w:p>
     <w:p>
       <w:pPr>
@@ -546,15 +287,7 @@
         </w:numPr>
       </w:pPr>
       <w:r>
-        <w:t xml:space="preserve">launch </w:t>
-      </w:r>
-      <w:proofErr w:type="spellStart"/>
-      <w:r>
-        <w:t>julia</w:t>
-      </w:r>
-      <w:proofErr w:type="spellEnd"/>
-      <w:r>
-        <w:t xml:space="preserve"> terminal first, then </w:t>
+        <w:t xml:space="preserve">launch julia terminal first, then </w:t>
       </w:r>
     </w:p>
     <w:p>
@@ -563,21 +296,11 @@
         <w:ind w:left="1440"/>
       </w:pPr>
       <w:r>
-        <w:t xml:space="preserve">include </w:t>
-      </w:r>
-      <w:bookmarkStart w:id="0" w:name="_GoBack"/>
-      <w:bookmarkEnd w:id="0"/>
-      <w:r>
-        <w:t>(“</w:t>
-      </w:r>
-      <w:r>
-        <w:t>/Users/changliu/Documents/Git/Single_agent_search/experiment/matlab_julia/CarMpc_</w:t>
-      </w:r>
-      <w:proofErr w:type="gramStart"/>
-      <w:r>
-        <w:t>standalone.jl</w:t>
-      </w:r>
-      <w:proofErr w:type="gramEnd"/>
+        <w:t>include (“</w:t>
+      </w:r>
+      <w:r>
+        <w:t>/Users/changliu/Documents/Git/Single_agent_search/experiment/matlab_julia/CarMpc_standalone.jl</w:t>
+      </w:r>
       <w:r>
         <w:t>”)</w:t>
       </w:r>
@@ -596,21 +319,8 @@
           <w:numId w:val="6"/>
         </w:numPr>
       </w:pPr>
-      <w:proofErr w:type="spellStart"/>
-      <w:r>
-        <w:t>Ipopt</w:t>
-      </w:r>
-      <w:proofErr w:type="spellEnd"/>
-      <w:r>
-        <w:t xml:space="preserve"> works better when objective and constraints are twice differentiable. So when there’s absolute value function in </w:t>
-      </w:r>
-      <w:proofErr w:type="spellStart"/>
-      <w:r>
-        <w:t>obj</w:t>
-      </w:r>
-      <w:proofErr w:type="spellEnd"/>
-      <w:r>
-        <w:t xml:space="preserve"> or constraint, use epigraph variable to </w:t>
+      <w:r>
+        <w:t xml:space="preserve">Ipopt works better when objective and constraints are twice differentiable. So when there’s absolute value function in obj or constraint, use epigraph variable to </w:t>
       </w:r>
       <w:r>
         <w:t>remove absolute value functions.</w:t>
@@ -1105,15 +815,7 @@
         </w:numPr>
       </w:pPr>
       <w:r>
-        <w:t xml:space="preserve">Conversion of different coordinates (camera, robot, global) is needed, e.g. </w:t>
-      </w:r>
-      <w:proofErr w:type="spellStart"/>
-      <w:r>
-        <w:t>fovModel</w:t>
-      </w:r>
-      <w:proofErr w:type="spellEnd"/>
-      <w:r>
-        <w:t xml:space="preserve"> is affected.</w:t>
+        <w:t>Conversion of different coordinates (camera, robot, global) is needed, e.g. fovModel is affected.</w:t>
       </w:r>
     </w:p>
     <w:p>
@@ -1151,21 +853,20 @@
           <w:numId w:val="2"/>
         </w:numPr>
       </w:pPr>
-      <w:proofErr w:type="spellStart"/>
-      <w:r>
-        <w:t>testController.jl</w:t>
-      </w:r>
-      <w:proofErr w:type="spellEnd"/>
-      <w:r>
-        <w:t xml:space="preserve"> is for testing </w:t>
-      </w:r>
-      <w:proofErr w:type="spellStart"/>
-      <w:proofErr w:type="gramStart"/>
+      <w:r>
+        <w:t xml:space="preserve">testController.jl is for testing </w:t>
+      </w:r>
+      <w:r>
+        <w:t xml:space="preserve">the code in </w:t>
+      </w:r>
       <w:r>
         <w:t>controller.jl</w:t>
       </w:r>
-      <w:proofErr w:type="spellEnd"/>
-      <w:proofErr w:type="gramEnd"/>
+      <w:r>
+        <w:t xml:space="preserve"> without connecting with ROS</w:t>
+      </w:r>
+      <w:bookmarkStart w:id="0" w:name="_GoBack"/>
+      <w:bookmarkEnd w:id="0"/>
     </w:p>
     <w:p>
       <w:pPr>
@@ -1175,18 +876,8 @@
           <w:numId w:val="2"/>
         </w:numPr>
       </w:pPr>
-      <w:proofErr w:type="spellStart"/>
-      <w:r>
-        <w:t>map_</w:t>
-      </w:r>
-      <w:proofErr w:type="gramStart"/>
-      <w:r>
-        <w:t>julia.jl</w:t>
-      </w:r>
-      <w:proofErr w:type="spellEnd"/>
-      <w:proofErr w:type="gramEnd"/>
-      <w:r>
-        <w:t xml:space="preserve"> is a previous version for running with ROS</w:t>
+      <w:r>
+        <w:t>map_julia.jl is a previous version for running with ROS</w:t>
       </w:r>
     </w:p>
     <w:p>
@@ -1197,15 +888,8 @@
           <w:numId w:val="2"/>
         </w:numPr>
       </w:pPr>
-      <w:proofErr w:type="spellStart"/>
-      <w:proofErr w:type="gramStart"/>
-      <w:r>
-        <w:t>controller.jl</w:t>
-      </w:r>
-      <w:proofErr w:type="spellEnd"/>
-      <w:proofErr w:type="gramEnd"/>
-      <w:r>
-        <w:t xml:space="preserve"> contain codes for connecting with ROS</w:t>
+      <w:r>
+        <w:t>controller.jl contain codes for connecting with ROS</w:t>
       </w:r>
     </w:p>
     <w:p>
@@ -1455,11 +1139,9 @@
                             <w:pPr>
                               <w:jc w:val="center"/>
                             </w:pPr>
-                            <w:proofErr w:type="spellStart"/>
                             <w:r>
                               <w:t>CarMpcUtils</w:t>
                             </w:r>
-                            <w:proofErr w:type="spellEnd"/>
                           </w:p>
                         </w:txbxContent>
                       </wps:txbx>
@@ -1789,11 +1471,9 @@
                             <w:pPr>
                               <w:jc w:val="center"/>
                             </w:pPr>
-                            <w:proofErr w:type="spellStart"/>
                             <w:r>
                               <w:t>CarMpc</w:t>
                             </w:r>
-                            <w:proofErr w:type="spellEnd"/>
                           </w:p>
                         </w:txbxContent>
                       </wps:txbx>
@@ -2114,11 +1794,9 @@
                       <wps:txbx>
                         <w:txbxContent>
                           <w:p>
-                            <w:proofErr w:type="spellStart"/>
                             <w:r>
                               <w:t>Controller.jl</w:t>
                             </w:r>
-                            <w:proofErr w:type="spellEnd"/>
                           </w:p>
                         </w:txbxContent>
                       </wps:txbx>
@@ -3193,6 +2871,18 @@
       <w:u w:val="single"/>
     </w:rPr>
   </w:style>
+  <w:style w:type="character" w:styleId="FollowedHyperlink">
+    <w:name w:val="FollowedHyperlink"/>
+    <w:basedOn w:val="DefaultParagraphFont"/>
+    <w:uiPriority w:val="99"/>
+    <w:semiHidden/>
+    <w:unhideWhenUsed/>
+    <w:rsid w:val="00E540FF"/>
+    <w:rPr>
+      <w:color w:val="800080" w:themeColor="followedHyperlink"/>
+      <w:u w:val="single"/>
+    </w:rPr>
+  </w:style>
 </w:styles>
 </file>
 

</xml_diff>

<commit_message>
previous modification for ROS-julia connection in early June. Forgot git until now.
</commit_message>
<xml_diff>
--- a/exp/ros_julia/Note for running Julia on ROS.docx
+++ b/exp/ros_julia/Note for running Julia on ROS.docx
@@ -854,7 +854,13 @@
         </w:numPr>
       </w:pPr>
       <w:r>
-        <w:t xml:space="preserve">testController.jl is for testing </w:t>
+        <w:t xml:space="preserve">testController.jl is </w:t>
+      </w:r>
+      <w:r>
+        <w:t>similar to</w:t>
+      </w:r>
+      <w:r>
+        <w:t xml:space="preserve"> </w:t>
       </w:r>
       <w:r>
         <w:t xml:space="preserve">the code in </w:t>
@@ -863,10 +869,16 @@
         <w:t>controller.jl</w:t>
       </w:r>
       <w:r>
-        <w:t xml:space="preserve"> without connecting with ROS</w:t>
+        <w:t xml:space="preserve"> </w:t>
+      </w:r>
+      <w:r>
+        <w:t xml:space="preserve">but </w:t>
       </w:r>
       <w:bookmarkStart w:id="0" w:name="_GoBack"/>
       <w:bookmarkEnd w:id="0"/>
+      <w:r>
+        <w:t>without connecting with ROS</w:t>
+      </w:r>
     </w:p>
     <w:p>
       <w:pPr>

</xml_diff>